<commit_message>
Line breaks between questions in Topline Report. Beginnings of matrix bug fix
</commit_message>
<xml_diff>
--- a/internbot/topline_template.docx
+++ b/internbot/topline_template.docx
@@ -1,37 +1,18 @@
 
 <file path=word/document.xml><?xml version="1.0" encoding="utf-8"?>
-<w:document xmlns:wpc="http://schemas.microsoft.com/office/word/2010/wordprocessingCanvas" xmlns:mo="http://schemas.microsoft.com/office/mac/office/2008/main" xmlns:mc="http://schemas.openxmlformats.org/markup-compatibility/2006" xmlns:mv="urn:schemas-microsoft-com:mac:vml" xmlns:o="urn:schemas-microsoft-com:office:office" xmlns:r="http://schemas.openxmlformats.org/officeDocument/2006/relationships" xmlns:m="http://schemas.openxmlformats.org/officeDocument/2006/math" xmlns:v="urn:schemas-microsoft-com:vml" xmlns:wp14="http://schemas.microsoft.com/office/word/2010/wordprocessingDrawing" xmlns:wp="http://schemas.openxmlformats.org/drawingml/2006/wordprocessingDrawing" xmlns:w10="urn:schemas-microsoft-com:office:word" xmlns:w="http://schemas.openxmlformats.org/wordprocessingml/2006/main" xmlns:w14="http://schemas.microsoft.com/office/word/2010/wordml" xmlns:w15="http://schemas.microsoft.com/office/word/2012/wordml" xmlns:wpg="http://schemas.microsoft.com/office/word/2010/wordprocessingGroup" xmlns:wpi="http://schemas.microsoft.com/office/word/2010/wordprocessingInk" xmlns:wne="http://schemas.microsoft.com/office/word/2006/wordml" xmlns:wps="http://schemas.microsoft.com/office/word/2010/wordprocessingShape" mc:Ignorable="w14 w15 wp14">
+<w:document xmlns:wpc="http://schemas.microsoft.com/office/word/2010/wordprocessingCanvas" xmlns:cx="http://schemas.microsoft.com/office/drawing/2014/chartex" xmlns:cx1="http://schemas.microsoft.com/office/drawing/2015/9/8/chartex" xmlns:cx2="http://schemas.microsoft.com/office/drawing/2015/10/21/chartex" xmlns:cx3="http://schemas.microsoft.com/office/drawing/2016/5/9/chartex" xmlns:cx4="http://schemas.microsoft.com/office/drawing/2016/5/10/chartex" xmlns:cx5="http://schemas.microsoft.com/office/drawing/2016/5/11/chartex" xmlns:cx6="http://schemas.microsoft.com/office/drawing/2016/5/12/chartex" xmlns:cx7="http://schemas.microsoft.com/office/drawing/2016/5/13/chartex" xmlns:cx8="http://schemas.microsoft.com/office/drawing/2016/5/14/chartex" xmlns:mc="http://schemas.openxmlformats.org/markup-compatibility/2006" xmlns:aink="http://schemas.microsoft.com/office/drawing/2016/ink" xmlns:am3d="http://schemas.microsoft.com/office/drawing/2017/model3d" xmlns:o="urn:schemas-microsoft-com:office:office" xmlns:r="http://schemas.openxmlformats.org/officeDocument/2006/relationships" xmlns:m="http://schemas.openxmlformats.org/officeDocument/2006/math" xmlns:v="urn:schemas-microsoft-com:vml" xmlns:wp14="http://schemas.microsoft.com/office/word/2010/wordprocessingDrawing" xmlns:wp="http://schemas.openxmlformats.org/drawingml/2006/wordprocessingDrawing" xmlns:w10="urn:schemas-microsoft-com:office:word" xmlns:w="http://schemas.openxmlformats.org/wordprocessingml/2006/main" xmlns:w14="http://schemas.microsoft.com/office/word/2010/wordml" xmlns:w15="http://schemas.microsoft.com/office/word/2012/wordml" xmlns:w16cid="http://schemas.microsoft.com/office/word/2016/wordml/cid" xmlns:w16se="http://schemas.microsoft.com/office/word/2015/wordml/symex" xmlns:wpg="http://schemas.microsoft.com/office/word/2010/wordprocessingGroup" xmlns:wpi="http://schemas.microsoft.com/office/word/2010/wordprocessingInk" xmlns:wne="http://schemas.microsoft.com/office/word/2006/wordml" xmlns:wps="http://schemas.microsoft.com/office/word/2010/wordprocessingShape" mc:Ignorable="w14 w15 w16se w16cid wp14">
   <w:body>
     <w:p>
       <w:pPr>
-        <w:spacing w:after="120"/>
-        <w:jc w:val="center"/>
-        <w:rPr>
-          <w:rFonts w:ascii="Trade Gothic LT Pro Bold Conden" w:hAnsi="Trade Gothic LT Pro Bold Conden"/>
-          <w:b/>
-          <w:bCs w:val="0"/>
-          <w:sz w:val="28"/>
-          <w:szCs w:val="28"/>
+        <w:pStyle w:val="Heading1"/>
+        <w:rPr>
+          <w:bCs/>
         </w:rPr>
       </w:pPr>
       <w:r>
-        <w:rPr>
-          <w:rFonts w:ascii="Trade Gothic LT Pro Bold Conden" w:hAnsi="Trade Gothic LT Pro Bold Conden"/>
-          <w:b/>
-          <w:sz w:val="28"/>
-          <w:szCs w:val="28"/>
-        </w:rPr>
         <w:t>SURVEY</w:t>
       </w:r>
-      <w:bookmarkStart w:id="0" w:name="_GoBack"/>
-      <w:bookmarkEnd w:id="0"/>
       <w:r>
-        <w:rPr>
-          <w:rFonts w:ascii="Trade Gothic LT Pro Bold Conden" w:hAnsi="Trade Gothic LT Pro Bold Conden"/>
-          <w:b/>
-          <w:sz w:val="28"/>
-          <w:szCs w:val="28"/>
-        </w:rPr>
         <w:t xml:space="preserve"> NAME</w:t>
       </w:r>
     </w:p>
@@ -56,11 +37,12 @@
     <w:p>
       <w:r>
         <w:rPr>
+          <w:noProof/>
           <w:sz w:val="20"/>
           <w:szCs w:val="20"/>
         </w:rPr>
         <w:pict w14:anchorId="786DA53B">
-          <v:rect id="_x0000_i1025" style="width:540pt;height:1pt" o:hralign="center" o:hrstd="t" o:hrnoshade="t" o:hr="t" fillcolor="#d8d8d8 [2732]" stroked="f"/>
+          <v:rect id="_x0000_i1025" alt="" style="width:540pt;height:1pt;mso-width-percent:0;mso-height-percent:0;mso-width-percent:0;mso-height-percent:0" o:hralign="center" o:hrstd="t" o:hrnoshade="t" o:hr="t" fillcolor="#d8d8d8 [2732]" stroked="f"/>
         </w:pict>
       </w:r>
     </w:p>
@@ -208,112 +190,88 @@
       </w:pPr>
     </w:p>
     <w:p>
-      <w:pPr>
-        <w:rPr>
-          <w:rFonts w:eastAsia="Arial Unicode MS"/>
-          <w:sz w:val="20"/>
-          <w:szCs w:val="20"/>
-        </w:rPr>
-      </w:pPr>
       <w:r>
-        <w:rPr>
-          <w:rFonts w:eastAsia="Arial Unicode MS"/>
-          <w:sz w:val="20"/>
-          <w:szCs w:val="20"/>
-        </w:rPr>
         <w:t>Method details.</w:t>
       </w:r>
     </w:p>
     <w:p>
       <w:pPr>
         <w:rPr>
-          <w:rFonts w:eastAsia="Arial Unicode MS"/>
-          <w:b/>
-          <w:sz w:val="20"/>
-          <w:szCs w:val="20"/>
-        </w:rPr>
-      </w:pPr>
-    </w:p>
-    <w:p>
-      <w:pPr>
-        <w:rPr>
-          <w:rFonts w:eastAsia="Arial Unicode MS"/>
-          <w:b/>
-          <w:sz w:val="20"/>
-          <w:szCs w:val="20"/>
-        </w:rPr>
-      </w:pPr>
-    </w:p>
-    <w:p>
-      <w:pPr>
-        <w:rPr>
-          <w:rFonts w:eastAsia="Arial Unicode MS"/>
-          <w:b/>
-          <w:sz w:val="20"/>
-          <w:szCs w:val="20"/>
-        </w:rPr>
-      </w:pPr>
-    </w:p>
-    <w:p>
-      <w:pPr>
-        <w:rPr>
-          <w:rFonts w:eastAsia="Arial Unicode MS"/>
-          <w:b/>
-          <w:sz w:val="20"/>
-          <w:szCs w:val="20"/>
-        </w:rPr>
-      </w:pPr>
-    </w:p>
-    <w:p>
-      <w:pPr>
-        <w:rPr>
-          <w:rFonts w:eastAsia="Arial Unicode MS"/>
-          <w:b/>
-          <w:sz w:val="20"/>
-          <w:szCs w:val="20"/>
-        </w:rPr>
-      </w:pPr>
-    </w:p>
-    <w:p>
-      <w:pPr>
-        <w:rPr>
-          <w:rFonts w:eastAsia="Arial Unicode MS"/>
-          <w:b/>
-          <w:sz w:val="20"/>
-          <w:szCs w:val="20"/>
-        </w:rPr>
-      </w:pPr>
-    </w:p>
-    <w:p>
-      <w:pPr>
-        <w:rPr>
-          <w:rFonts w:eastAsia="Arial Unicode MS"/>
-          <w:b/>
-          <w:sz w:val="20"/>
-          <w:szCs w:val="20"/>
-        </w:rPr>
-      </w:pPr>
-    </w:p>
-    <w:p>
-      <w:pPr>
-        <w:rPr>
-          <w:rFonts w:eastAsia="Arial Unicode MS"/>
-          <w:b/>
-          <w:sz w:val="20"/>
-          <w:szCs w:val="20"/>
-        </w:rPr>
-      </w:pPr>
-    </w:p>
-    <w:p>
-      <w:pPr>
-        <w:rPr>
-          <w:rFonts w:eastAsia="Arial Unicode MS"/>
-          <w:b/>
-          <w:sz w:val="20"/>
-          <w:szCs w:val="20"/>
-        </w:rPr>
-      </w:pPr>
-    </w:p>
+          <w:b/>
+        </w:rPr>
+      </w:pPr>
+    </w:p>
+    <w:p>
+      <w:pPr>
+        <w:rPr>
+          <w:rFonts w:eastAsia="Arial Unicode MS"/>
+          <w:b/>
+          <w:sz w:val="20"/>
+          <w:szCs w:val="20"/>
+        </w:rPr>
+      </w:pPr>
+    </w:p>
+    <w:p>
+      <w:pPr>
+        <w:rPr>
+          <w:rFonts w:eastAsia="Arial Unicode MS"/>
+          <w:b/>
+          <w:sz w:val="20"/>
+          <w:szCs w:val="20"/>
+        </w:rPr>
+      </w:pPr>
+    </w:p>
+    <w:p>
+      <w:pPr>
+        <w:rPr>
+          <w:rFonts w:eastAsia="Arial Unicode MS"/>
+          <w:b/>
+          <w:sz w:val="20"/>
+          <w:szCs w:val="20"/>
+        </w:rPr>
+      </w:pPr>
+    </w:p>
+    <w:p>
+      <w:pPr>
+        <w:rPr>
+          <w:rFonts w:eastAsia="Arial Unicode MS"/>
+          <w:b/>
+          <w:sz w:val="20"/>
+          <w:szCs w:val="20"/>
+        </w:rPr>
+      </w:pPr>
+    </w:p>
+    <w:p>
+      <w:pPr>
+        <w:rPr>
+          <w:rFonts w:eastAsia="Arial Unicode MS"/>
+          <w:b/>
+          <w:sz w:val="20"/>
+          <w:szCs w:val="20"/>
+        </w:rPr>
+      </w:pPr>
+    </w:p>
+    <w:p>
+      <w:pPr>
+        <w:rPr>
+          <w:rFonts w:eastAsia="Arial Unicode MS"/>
+          <w:b/>
+          <w:sz w:val="20"/>
+          <w:szCs w:val="20"/>
+        </w:rPr>
+      </w:pPr>
+    </w:p>
+    <w:p>
+      <w:pPr>
+        <w:rPr>
+          <w:rFonts w:eastAsia="Arial Unicode MS"/>
+          <w:b/>
+          <w:sz w:val="20"/>
+          <w:szCs w:val="20"/>
+        </w:rPr>
+      </w:pPr>
+    </w:p>
+    <w:p/>
     <w:p>
       <w:pPr>
         <w:rPr>
@@ -667,8 +625,26 @@
         <w:t>Salt Lake City, Utah 84102</w:t>
       </w:r>
     </w:p>
-    <w:p/>
-    <w:p/>
+    <w:p>
+      <w:pPr>
+        <w:rPr>
+          <w:rFonts w:eastAsia="Arial Unicode MS"/>
+          <w:sz w:val="20"/>
+          <w:szCs w:val="20"/>
+        </w:rPr>
+      </w:pPr>
+    </w:p>
+    <w:p>
+      <w:pPr>
+        <w:rPr>
+          <w:rFonts w:eastAsia="Arial Unicode MS"/>
+          <w:sz w:val="20"/>
+          <w:szCs w:val="20"/>
+        </w:rPr>
+      </w:pPr>
+      <w:bookmarkStart w:id="0" w:name="_GoBack"/>
+      <w:bookmarkEnd w:id="0"/>
+    </w:p>
     <w:sectPr>
       <w:headerReference w:type="default" r:id="rId8"/>
       <w:footerReference w:type="even" r:id="rId9"/>
@@ -685,7 +661,7 @@
 </file>
 
 <file path=word/endnotes.xml><?xml version="1.0" encoding="utf-8"?>
-<w:endnotes xmlns:wpc="http://schemas.microsoft.com/office/word/2010/wordprocessingCanvas" xmlns:mo="http://schemas.microsoft.com/office/mac/office/2008/main" xmlns:mc="http://schemas.openxmlformats.org/markup-compatibility/2006" xmlns:mv="urn:schemas-microsoft-com:mac:vml" xmlns:o="urn:schemas-microsoft-com:office:office" xmlns:r="http://schemas.openxmlformats.org/officeDocument/2006/relationships" xmlns:m="http://schemas.openxmlformats.org/officeDocument/2006/math" xmlns:v="urn:schemas-microsoft-com:vml" xmlns:wp14="http://schemas.microsoft.com/office/word/2010/wordprocessingDrawing" xmlns:wp="http://schemas.openxmlformats.org/drawingml/2006/wordprocessingDrawing" xmlns:w10="urn:schemas-microsoft-com:office:word" xmlns:w="http://schemas.openxmlformats.org/wordprocessingml/2006/main" xmlns:w14="http://schemas.microsoft.com/office/word/2010/wordml" xmlns:w15="http://schemas.microsoft.com/office/word/2012/wordml" xmlns:wpg="http://schemas.microsoft.com/office/word/2010/wordprocessingGroup" xmlns:wpi="http://schemas.microsoft.com/office/word/2010/wordprocessingInk" xmlns:wne="http://schemas.microsoft.com/office/word/2006/wordml" xmlns:wps="http://schemas.microsoft.com/office/word/2010/wordprocessingShape" mc:Ignorable="w14 w15 wp14">
+<w:endnotes xmlns:wpc="http://schemas.microsoft.com/office/word/2010/wordprocessingCanvas" xmlns:cx="http://schemas.microsoft.com/office/drawing/2014/chartex" xmlns:cx1="http://schemas.microsoft.com/office/drawing/2015/9/8/chartex" xmlns:cx2="http://schemas.microsoft.com/office/drawing/2015/10/21/chartex" xmlns:cx3="http://schemas.microsoft.com/office/drawing/2016/5/9/chartex" xmlns:cx4="http://schemas.microsoft.com/office/drawing/2016/5/10/chartex" xmlns:cx5="http://schemas.microsoft.com/office/drawing/2016/5/11/chartex" xmlns:cx6="http://schemas.microsoft.com/office/drawing/2016/5/12/chartex" xmlns:cx7="http://schemas.microsoft.com/office/drawing/2016/5/13/chartex" xmlns:cx8="http://schemas.microsoft.com/office/drawing/2016/5/14/chartex" xmlns:mc="http://schemas.openxmlformats.org/markup-compatibility/2006" xmlns:aink="http://schemas.microsoft.com/office/drawing/2016/ink" xmlns:am3d="http://schemas.microsoft.com/office/drawing/2017/model3d" xmlns:o="urn:schemas-microsoft-com:office:office" xmlns:r="http://schemas.openxmlformats.org/officeDocument/2006/relationships" xmlns:m="http://schemas.openxmlformats.org/officeDocument/2006/math" xmlns:v="urn:schemas-microsoft-com:vml" xmlns:wp14="http://schemas.microsoft.com/office/word/2010/wordprocessingDrawing" xmlns:wp="http://schemas.openxmlformats.org/drawingml/2006/wordprocessingDrawing" xmlns:w10="urn:schemas-microsoft-com:office:word" xmlns:w="http://schemas.openxmlformats.org/wordprocessingml/2006/main" xmlns:w14="http://schemas.microsoft.com/office/word/2010/wordml" xmlns:w15="http://schemas.microsoft.com/office/word/2012/wordml" xmlns:w16cid="http://schemas.microsoft.com/office/word/2016/wordml/cid" xmlns:w16se="http://schemas.microsoft.com/office/word/2015/wordml/symex" xmlns:wpg="http://schemas.microsoft.com/office/word/2010/wordprocessingGroup" xmlns:wpi="http://schemas.microsoft.com/office/word/2010/wordprocessingInk" xmlns:wne="http://schemas.microsoft.com/office/word/2006/wordml" xmlns:wps="http://schemas.microsoft.com/office/word/2010/wordprocessingShape" mc:Ignorable="w14 w15 w16se w16cid wp14">
   <w:endnote w:type="separator" w:id="-1">
     <w:p>
       <w:r>
@@ -704,7 +680,7 @@
 </file>
 
 <file path=word/footer1.xml><?xml version="1.0" encoding="utf-8"?>
-<w:ftr xmlns:wpc="http://schemas.microsoft.com/office/word/2010/wordprocessingCanvas" xmlns:mo="http://schemas.microsoft.com/office/mac/office/2008/main" xmlns:mc="http://schemas.openxmlformats.org/markup-compatibility/2006" xmlns:mv="urn:schemas-microsoft-com:mac:vml" xmlns:o="urn:schemas-microsoft-com:office:office" xmlns:r="http://schemas.openxmlformats.org/officeDocument/2006/relationships" xmlns:m="http://schemas.openxmlformats.org/officeDocument/2006/math" xmlns:v="urn:schemas-microsoft-com:vml" xmlns:wp14="http://schemas.microsoft.com/office/word/2010/wordprocessingDrawing" xmlns:wp="http://schemas.openxmlformats.org/drawingml/2006/wordprocessingDrawing" xmlns:w10="urn:schemas-microsoft-com:office:word" xmlns:w="http://schemas.openxmlformats.org/wordprocessingml/2006/main" xmlns:w14="http://schemas.microsoft.com/office/word/2010/wordml" xmlns:w15="http://schemas.microsoft.com/office/word/2012/wordml" xmlns:wpg="http://schemas.microsoft.com/office/word/2010/wordprocessingGroup" xmlns:wpi="http://schemas.microsoft.com/office/word/2010/wordprocessingInk" xmlns:wne="http://schemas.microsoft.com/office/word/2006/wordml" xmlns:wps="http://schemas.microsoft.com/office/word/2010/wordprocessingShape" mc:Ignorable="w14 w15 wp14">
+<w:ftr xmlns:wpc="http://schemas.microsoft.com/office/word/2010/wordprocessingCanvas" xmlns:cx="http://schemas.microsoft.com/office/drawing/2014/chartex" xmlns:cx1="http://schemas.microsoft.com/office/drawing/2015/9/8/chartex" xmlns:cx2="http://schemas.microsoft.com/office/drawing/2015/10/21/chartex" xmlns:cx3="http://schemas.microsoft.com/office/drawing/2016/5/9/chartex" xmlns:cx4="http://schemas.microsoft.com/office/drawing/2016/5/10/chartex" xmlns:cx5="http://schemas.microsoft.com/office/drawing/2016/5/11/chartex" xmlns:cx6="http://schemas.microsoft.com/office/drawing/2016/5/12/chartex" xmlns:cx7="http://schemas.microsoft.com/office/drawing/2016/5/13/chartex" xmlns:cx8="http://schemas.microsoft.com/office/drawing/2016/5/14/chartex" xmlns:mc="http://schemas.openxmlformats.org/markup-compatibility/2006" xmlns:aink="http://schemas.microsoft.com/office/drawing/2016/ink" xmlns:am3d="http://schemas.microsoft.com/office/drawing/2017/model3d" xmlns:o="urn:schemas-microsoft-com:office:office" xmlns:r="http://schemas.openxmlformats.org/officeDocument/2006/relationships" xmlns:m="http://schemas.openxmlformats.org/officeDocument/2006/math" xmlns:v="urn:schemas-microsoft-com:vml" xmlns:wp14="http://schemas.microsoft.com/office/word/2010/wordprocessingDrawing" xmlns:wp="http://schemas.openxmlformats.org/drawingml/2006/wordprocessingDrawing" xmlns:w10="urn:schemas-microsoft-com:office:word" xmlns:w="http://schemas.openxmlformats.org/wordprocessingml/2006/main" xmlns:w14="http://schemas.microsoft.com/office/word/2010/wordml" xmlns:w15="http://schemas.microsoft.com/office/word/2012/wordml" xmlns:w16cid="http://schemas.microsoft.com/office/word/2016/wordml/cid" xmlns:w16se="http://schemas.microsoft.com/office/word/2015/wordml/symex" xmlns:wpg="http://schemas.microsoft.com/office/word/2010/wordprocessingGroup" xmlns:wpi="http://schemas.microsoft.com/office/word/2010/wordprocessingInk" xmlns:wne="http://schemas.microsoft.com/office/word/2006/wordml" xmlns:wps="http://schemas.microsoft.com/office/word/2010/wordprocessingShape" mc:Ignorable="w14 w15 w16se w16cid wp14">
   <w:p>
     <w:pPr>
       <w:pStyle w:val="Footer"/>
@@ -740,7 +716,7 @@
 </file>
 
 <file path=word/footer2.xml><?xml version="1.0" encoding="utf-8"?>
-<w:ftr xmlns:wpc="http://schemas.microsoft.com/office/word/2010/wordprocessingCanvas" xmlns:mo="http://schemas.microsoft.com/office/mac/office/2008/main" xmlns:mc="http://schemas.openxmlformats.org/markup-compatibility/2006" xmlns:mv="urn:schemas-microsoft-com:mac:vml" xmlns:o="urn:schemas-microsoft-com:office:office" xmlns:r="http://schemas.openxmlformats.org/officeDocument/2006/relationships" xmlns:m="http://schemas.openxmlformats.org/officeDocument/2006/math" xmlns:v="urn:schemas-microsoft-com:vml" xmlns:wp14="http://schemas.microsoft.com/office/word/2010/wordprocessingDrawing" xmlns:wp="http://schemas.openxmlformats.org/drawingml/2006/wordprocessingDrawing" xmlns:w10="urn:schemas-microsoft-com:office:word" xmlns:w="http://schemas.openxmlformats.org/wordprocessingml/2006/main" xmlns:w14="http://schemas.microsoft.com/office/word/2010/wordml" xmlns:w15="http://schemas.microsoft.com/office/word/2012/wordml" xmlns:wpg="http://schemas.microsoft.com/office/word/2010/wordprocessingGroup" xmlns:wpi="http://schemas.microsoft.com/office/word/2010/wordprocessingInk" xmlns:wne="http://schemas.microsoft.com/office/word/2006/wordml" xmlns:wps="http://schemas.microsoft.com/office/word/2010/wordprocessingShape" mc:Ignorable="w14 w15 wp14">
+<w:ftr xmlns:wpc="http://schemas.microsoft.com/office/word/2010/wordprocessingCanvas" xmlns:cx="http://schemas.microsoft.com/office/drawing/2014/chartex" xmlns:cx1="http://schemas.microsoft.com/office/drawing/2015/9/8/chartex" xmlns:cx2="http://schemas.microsoft.com/office/drawing/2015/10/21/chartex" xmlns:cx3="http://schemas.microsoft.com/office/drawing/2016/5/9/chartex" xmlns:cx4="http://schemas.microsoft.com/office/drawing/2016/5/10/chartex" xmlns:cx5="http://schemas.microsoft.com/office/drawing/2016/5/11/chartex" xmlns:cx6="http://schemas.microsoft.com/office/drawing/2016/5/12/chartex" xmlns:cx7="http://schemas.microsoft.com/office/drawing/2016/5/13/chartex" xmlns:cx8="http://schemas.microsoft.com/office/drawing/2016/5/14/chartex" xmlns:mc="http://schemas.openxmlformats.org/markup-compatibility/2006" xmlns:aink="http://schemas.microsoft.com/office/drawing/2016/ink" xmlns:am3d="http://schemas.microsoft.com/office/drawing/2017/model3d" xmlns:o="urn:schemas-microsoft-com:office:office" xmlns:r="http://schemas.openxmlformats.org/officeDocument/2006/relationships" xmlns:m="http://schemas.openxmlformats.org/officeDocument/2006/math" xmlns:v="urn:schemas-microsoft-com:vml" xmlns:wp14="http://schemas.microsoft.com/office/word/2010/wordprocessingDrawing" xmlns:wp="http://schemas.openxmlformats.org/drawingml/2006/wordprocessingDrawing" xmlns:w10="urn:schemas-microsoft-com:office:word" xmlns:w="http://schemas.openxmlformats.org/wordprocessingml/2006/main" xmlns:w14="http://schemas.microsoft.com/office/word/2010/wordml" xmlns:w15="http://schemas.microsoft.com/office/word/2012/wordml" xmlns:w16cid="http://schemas.microsoft.com/office/word/2016/wordml/cid" xmlns:w16se="http://schemas.microsoft.com/office/word/2015/wordml/symex" xmlns:wpg="http://schemas.microsoft.com/office/word/2010/wordprocessingGroup" xmlns:wpi="http://schemas.microsoft.com/office/word/2010/wordprocessingInk" xmlns:wne="http://schemas.microsoft.com/office/word/2006/wordml" xmlns:wps="http://schemas.microsoft.com/office/word/2010/wordprocessingShape" mc:Ignorable="w14 w15 w16se w16cid wp14">
   <w:p>
     <w:pPr>
       <w:pStyle w:val="Footer"/>
@@ -832,7 +808,7 @@
 </file>
 
 <file path=word/footnotes.xml><?xml version="1.0" encoding="utf-8"?>
-<w:footnotes xmlns:wpc="http://schemas.microsoft.com/office/word/2010/wordprocessingCanvas" xmlns:mo="http://schemas.microsoft.com/office/mac/office/2008/main" xmlns:mc="http://schemas.openxmlformats.org/markup-compatibility/2006" xmlns:mv="urn:schemas-microsoft-com:mac:vml" xmlns:o="urn:schemas-microsoft-com:office:office" xmlns:r="http://schemas.openxmlformats.org/officeDocument/2006/relationships" xmlns:m="http://schemas.openxmlformats.org/officeDocument/2006/math" xmlns:v="urn:schemas-microsoft-com:vml" xmlns:wp14="http://schemas.microsoft.com/office/word/2010/wordprocessingDrawing" xmlns:wp="http://schemas.openxmlformats.org/drawingml/2006/wordprocessingDrawing" xmlns:w10="urn:schemas-microsoft-com:office:word" xmlns:w="http://schemas.openxmlformats.org/wordprocessingml/2006/main" xmlns:w14="http://schemas.microsoft.com/office/word/2010/wordml" xmlns:w15="http://schemas.microsoft.com/office/word/2012/wordml" xmlns:wpg="http://schemas.microsoft.com/office/word/2010/wordprocessingGroup" xmlns:wpi="http://schemas.microsoft.com/office/word/2010/wordprocessingInk" xmlns:wne="http://schemas.microsoft.com/office/word/2006/wordml" xmlns:wps="http://schemas.microsoft.com/office/word/2010/wordprocessingShape" mc:Ignorable="w14 w15 wp14">
+<w:footnotes xmlns:wpc="http://schemas.microsoft.com/office/word/2010/wordprocessingCanvas" xmlns:cx="http://schemas.microsoft.com/office/drawing/2014/chartex" xmlns:cx1="http://schemas.microsoft.com/office/drawing/2015/9/8/chartex" xmlns:cx2="http://schemas.microsoft.com/office/drawing/2015/10/21/chartex" xmlns:cx3="http://schemas.microsoft.com/office/drawing/2016/5/9/chartex" xmlns:cx4="http://schemas.microsoft.com/office/drawing/2016/5/10/chartex" xmlns:cx5="http://schemas.microsoft.com/office/drawing/2016/5/11/chartex" xmlns:cx6="http://schemas.microsoft.com/office/drawing/2016/5/12/chartex" xmlns:cx7="http://schemas.microsoft.com/office/drawing/2016/5/13/chartex" xmlns:cx8="http://schemas.microsoft.com/office/drawing/2016/5/14/chartex" xmlns:mc="http://schemas.openxmlformats.org/markup-compatibility/2006" xmlns:aink="http://schemas.microsoft.com/office/drawing/2016/ink" xmlns:am3d="http://schemas.microsoft.com/office/drawing/2017/model3d" xmlns:o="urn:schemas-microsoft-com:office:office" xmlns:r="http://schemas.openxmlformats.org/officeDocument/2006/relationships" xmlns:m="http://schemas.openxmlformats.org/officeDocument/2006/math" xmlns:v="urn:schemas-microsoft-com:vml" xmlns:wp14="http://schemas.microsoft.com/office/word/2010/wordprocessingDrawing" xmlns:wp="http://schemas.openxmlformats.org/drawingml/2006/wordprocessingDrawing" xmlns:w10="urn:schemas-microsoft-com:office:word" xmlns:w="http://schemas.openxmlformats.org/wordprocessingml/2006/main" xmlns:w14="http://schemas.microsoft.com/office/word/2010/wordml" xmlns:w15="http://schemas.microsoft.com/office/word/2012/wordml" xmlns:w16cid="http://schemas.microsoft.com/office/word/2016/wordml/cid" xmlns:w16se="http://schemas.microsoft.com/office/word/2015/wordml/symex" xmlns:wpg="http://schemas.microsoft.com/office/word/2010/wordprocessingGroup" xmlns:wpi="http://schemas.microsoft.com/office/word/2010/wordprocessingInk" xmlns:wne="http://schemas.microsoft.com/office/word/2006/wordml" xmlns:wps="http://schemas.microsoft.com/office/word/2010/wordprocessingShape" mc:Ignorable="w14 w15 w16se w16cid wp14">
   <w:footnote w:type="separator" w:id="-1">
     <w:p>
       <w:r>
@@ -851,7 +827,7 @@
 </file>
 
 <file path=word/header1.xml><?xml version="1.0" encoding="utf-8"?>
-<w:hdr xmlns:wpc="http://schemas.microsoft.com/office/word/2010/wordprocessingCanvas" xmlns:mo="http://schemas.microsoft.com/office/mac/office/2008/main" xmlns:mc="http://schemas.openxmlformats.org/markup-compatibility/2006" xmlns:mv="urn:schemas-microsoft-com:mac:vml" xmlns:o="urn:schemas-microsoft-com:office:office" xmlns:r="http://schemas.openxmlformats.org/officeDocument/2006/relationships" xmlns:m="http://schemas.openxmlformats.org/officeDocument/2006/math" xmlns:v="urn:schemas-microsoft-com:vml" xmlns:wp14="http://schemas.microsoft.com/office/word/2010/wordprocessingDrawing" xmlns:wp="http://schemas.openxmlformats.org/drawingml/2006/wordprocessingDrawing" xmlns:w10="urn:schemas-microsoft-com:office:word" xmlns:w="http://schemas.openxmlformats.org/wordprocessingml/2006/main" xmlns:w14="http://schemas.microsoft.com/office/word/2010/wordml" xmlns:w15="http://schemas.microsoft.com/office/word/2012/wordml" xmlns:wpg="http://schemas.microsoft.com/office/word/2010/wordprocessingGroup" xmlns:wpi="http://schemas.microsoft.com/office/word/2010/wordprocessingInk" xmlns:wne="http://schemas.microsoft.com/office/word/2006/wordml" xmlns:wps="http://schemas.microsoft.com/office/word/2010/wordprocessingShape" mc:Ignorable="w14 w15 wp14">
+<w:hdr xmlns:wpc="http://schemas.microsoft.com/office/word/2010/wordprocessingCanvas" xmlns:cx="http://schemas.microsoft.com/office/drawing/2014/chartex" xmlns:cx1="http://schemas.microsoft.com/office/drawing/2015/9/8/chartex" xmlns:cx2="http://schemas.microsoft.com/office/drawing/2015/10/21/chartex" xmlns:cx3="http://schemas.microsoft.com/office/drawing/2016/5/9/chartex" xmlns:cx4="http://schemas.microsoft.com/office/drawing/2016/5/10/chartex" xmlns:cx5="http://schemas.microsoft.com/office/drawing/2016/5/11/chartex" xmlns:cx6="http://schemas.microsoft.com/office/drawing/2016/5/12/chartex" xmlns:cx7="http://schemas.microsoft.com/office/drawing/2016/5/13/chartex" xmlns:cx8="http://schemas.microsoft.com/office/drawing/2016/5/14/chartex" xmlns:mc="http://schemas.openxmlformats.org/markup-compatibility/2006" xmlns:aink="http://schemas.microsoft.com/office/drawing/2016/ink" xmlns:am3d="http://schemas.microsoft.com/office/drawing/2017/model3d" xmlns:o="urn:schemas-microsoft-com:office:office" xmlns:r="http://schemas.openxmlformats.org/officeDocument/2006/relationships" xmlns:m="http://schemas.openxmlformats.org/officeDocument/2006/math" xmlns:v="urn:schemas-microsoft-com:vml" xmlns:wp14="http://schemas.microsoft.com/office/word/2010/wordprocessingDrawing" xmlns:wp="http://schemas.openxmlformats.org/drawingml/2006/wordprocessingDrawing" xmlns:w10="urn:schemas-microsoft-com:office:word" xmlns:w="http://schemas.openxmlformats.org/wordprocessingml/2006/main" xmlns:w14="http://schemas.microsoft.com/office/word/2010/wordml" xmlns:w15="http://schemas.microsoft.com/office/word/2012/wordml" xmlns:w16cid="http://schemas.microsoft.com/office/word/2016/wordml/cid" xmlns:w16se="http://schemas.microsoft.com/office/word/2015/wordml/symex" xmlns:wpg="http://schemas.microsoft.com/office/word/2010/wordprocessingGroup" xmlns:wpi="http://schemas.microsoft.com/office/word/2010/wordprocessingInk" xmlns:wne="http://schemas.microsoft.com/office/word/2006/wordml" xmlns:wps="http://schemas.microsoft.com/office/word/2010/wordprocessingShape" mc:Ignorable="w14 w15 w16se w16cid wp14">
   <w:p>
     <w:pPr>
       <w:pStyle w:val="Header"/>
@@ -919,7 +895,7 @@
 </file>
 
 <file path=word/header2.xml><?xml version="1.0" encoding="utf-8"?>
-<w:hdr xmlns:wpc="http://schemas.microsoft.com/office/word/2010/wordprocessingCanvas" xmlns:mo="http://schemas.microsoft.com/office/mac/office/2008/main" xmlns:mc="http://schemas.openxmlformats.org/markup-compatibility/2006" xmlns:mv="urn:schemas-microsoft-com:mac:vml" xmlns:o="urn:schemas-microsoft-com:office:office" xmlns:r="http://schemas.openxmlformats.org/officeDocument/2006/relationships" xmlns:m="http://schemas.openxmlformats.org/officeDocument/2006/math" xmlns:v="urn:schemas-microsoft-com:vml" xmlns:wp14="http://schemas.microsoft.com/office/word/2010/wordprocessingDrawing" xmlns:wp="http://schemas.openxmlformats.org/drawingml/2006/wordprocessingDrawing" xmlns:w10="urn:schemas-microsoft-com:office:word" xmlns:w="http://schemas.openxmlformats.org/wordprocessingml/2006/main" xmlns:w14="http://schemas.microsoft.com/office/word/2010/wordml" xmlns:w15="http://schemas.microsoft.com/office/word/2012/wordml" xmlns:wpg="http://schemas.microsoft.com/office/word/2010/wordprocessingGroup" xmlns:wpi="http://schemas.microsoft.com/office/word/2010/wordprocessingInk" xmlns:wne="http://schemas.microsoft.com/office/word/2006/wordml" xmlns:wps="http://schemas.microsoft.com/office/word/2010/wordprocessingShape" mc:Ignorable="w14 w15 wp14">
+<w:hdr xmlns:wpc="http://schemas.microsoft.com/office/word/2010/wordprocessingCanvas" xmlns:cx="http://schemas.microsoft.com/office/drawing/2014/chartex" xmlns:cx1="http://schemas.microsoft.com/office/drawing/2015/9/8/chartex" xmlns:cx2="http://schemas.microsoft.com/office/drawing/2015/10/21/chartex" xmlns:cx3="http://schemas.microsoft.com/office/drawing/2016/5/9/chartex" xmlns:cx4="http://schemas.microsoft.com/office/drawing/2016/5/10/chartex" xmlns:cx5="http://schemas.microsoft.com/office/drawing/2016/5/11/chartex" xmlns:cx6="http://schemas.microsoft.com/office/drawing/2016/5/12/chartex" xmlns:cx7="http://schemas.microsoft.com/office/drawing/2016/5/13/chartex" xmlns:cx8="http://schemas.microsoft.com/office/drawing/2016/5/14/chartex" xmlns:mc="http://schemas.openxmlformats.org/markup-compatibility/2006" xmlns:aink="http://schemas.microsoft.com/office/drawing/2016/ink" xmlns:am3d="http://schemas.microsoft.com/office/drawing/2017/model3d" xmlns:o="urn:schemas-microsoft-com:office:office" xmlns:r="http://schemas.openxmlformats.org/officeDocument/2006/relationships" xmlns:m="http://schemas.openxmlformats.org/officeDocument/2006/math" xmlns:v="urn:schemas-microsoft-com:vml" xmlns:wp14="http://schemas.microsoft.com/office/word/2010/wordprocessingDrawing" xmlns:wp="http://schemas.openxmlformats.org/drawingml/2006/wordprocessingDrawing" xmlns:w10="urn:schemas-microsoft-com:office:word" xmlns:w="http://schemas.openxmlformats.org/wordprocessingml/2006/main" xmlns:w14="http://schemas.microsoft.com/office/word/2010/wordml" xmlns:w15="http://schemas.microsoft.com/office/word/2012/wordml" xmlns:w16cid="http://schemas.microsoft.com/office/word/2016/wordml/cid" xmlns:w16se="http://schemas.microsoft.com/office/word/2015/wordml/symex" xmlns:wpg="http://schemas.microsoft.com/office/word/2010/wordprocessingGroup" xmlns:wpi="http://schemas.microsoft.com/office/word/2010/wordprocessingInk" xmlns:wne="http://schemas.microsoft.com/office/word/2006/wordml" xmlns:wps="http://schemas.microsoft.com/office/word/2010/wordprocessingShape" mc:Ignorable="w14 w15 w16se w16cid wp14">
   <w:p>
     <w:pPr>
       <w:pStyle w:val="Header"/>
@@ -968,8 +944,8 @@
 </file>
 
 <file path=word/numbering.xml><?xml version="1.0" encoding="utf-8"?>
-<w:numbering xmlns:wpc="http://schemas.microsoft.com/office/word/2010/wordprocessingCanvas" xmlns:mo="http://schemas.microsoft.com/office/mac/office/2008/main" xmlns:mc="http://schemas.openxmlformats.org/markup-compatibility/2006" xmlns:mv="urn:schemas-microsoft-com:mac:vml" xmlns:o="urn:schemas-microsoft-com:office:office" xmlns:r="http://schemas.openxmlformats.org/officeDocument/2006/relationships" xmlns:m="http://schemas.openxmlformats.org/officeDocument/2006/math" xmlns:v="urn:schemas-microsoft-com:vml" xmlns:wp14="http://schemas.microsoft.com/office/word/2010/wordprocessingDrawing" xmlns:wp="http://schemas.openxmlformats.org/drawingml/2006/wordprocessingDrawing" xmlns:w10="urn:schemas-microsoft-com:office:word" xmlns:w="http://schemas.openxmlformats.org/wordprocessingml/2006/main" xmlns:w14="http://schemas.microsoft.com/office/word/2010/wordml" xmlns:w15="http://schemas.microsoft.com/office/word/2012/wordml" xmlns:wpg="http://schemas.microsoft.com/office/word/2010/wordprocessingGroup" xmlns:wpi="http://schemas.microsoft.com/office/word/2010/wordprocessingInk" xmlns:wne="http://schemas.microsoft.com/office/word/2006/wordml" xmlns:wps="http://schemas.microsoft.com/office/word/2010/wordprocessingShape" mc:Ignorable="w14 w15 wp14">
-  <w:abstractNum w:abstractNumId="0">
+<w:numbering xmlns:wpc="http://schemas.microsoft.com/office/word/2010/wordprocessingCanvas" xmlns:cx="http://schemas.microsoft.com/office/drawing/2014/chartex" xmlns:cx1="http://schemas.microsoft.com/office/drawing/2015/9/8/chartex" xmlns:cx2="http://schemas.microsoft.com/office/drawing/2015/10/21/chartex" xmlns:cx3="http://schemas.microsoft.com/office/drawing/2016/5/9/chartex" xmlns:cx4="http://schemas.microsoft.com/office/drawing/2016/5/10/chartex" xmlns:cx5="http://schemas.microsoft.com/office/drawing/2016/5/11/chartex" xmlns:cx6="http://schemas.microsoft.com/office/drawing/2016/5/12/chartex" xmlns:cx7="http://schemas.microsoft.com/office/drawing/2016/5/13/chartex" xmlns:cx8="http://schemas.microsoft.com/office/drawing/2016/5/14/chartex" xmlns:mc="http://schemas.openxmlformats.org/markup-compatibility/2006" xmlns:aink="http://schemas.microsoft.com/office/drawing/2016/ink" xmlns:am3d="http://schemas.microsoft.com/office/drawing/2017/model3d" xmlns:o="urn:schemas-microsoft-com:office:office" xmlns:r="http://schemas.openxmlformats.org/officeDocument/2006/relationships" xmlns:m="http://schemas.openxmlformats.org/officeDocument/2006/math" xmlns:v="urn:schemas-microsoft-com:vml" xmlns:wp14="http://schemas.microsoft.com/office/word/2010/wordprocessingDrawing" xmlns:wp="http://schemas.openxmlformats.org/drawingml/2006/wordprocessingDrawing" xmlns:w10="urn:schemas-microsoft-com:office:word" xmlns:w="http://schemas.openxmlformats.org/wordprocessingml/2006/main" xmlns:w14="http://schemas.microsoft.com/office/word/2010/wordml" xmlns:w15="http://schemas.microsoft.com/office/word/2012/wordml" xmlns:w16cid="http://schemas.microsoft.com/office/word/2016/wordml/cid" xmlns:w16se="http://schemas.microsoft.com/office/word/2015/wordml/symex" xmlns:wpg="http://schemas.microsoft.com/office/word/2010/wordprocessingGroup" xmlns:wpi="http://schemas.microsoft.com/office/word/2010/wordprocessingInk" xmlns:wne="http://schemas.microsoft.com/office/word/2006/wordml" xmlns:wps="http://schemas.microsoft.com/office/word/2010/wordprocessingShape" mc:Ignorable="w14 w15 w16se w16cid wp14">
+  <w:abstractNum w:abstractNumId="0" w15:restartNumberingAfterBreak="0">
     <w:nsid w:val="FFFFFF1D"/>
     <w:multiLevelType w:val="multilevel"/>
     <w:tmpl w:val="BB8A1C26"/>
@@ -1109,7 +1085,7 @@
       </w:rPr>
     </w:lvl>
   </w:abstractNum>
-  <w:abstractNum w:abstractNumId="1">
+  <w:abstractNum w:abstractNumId="1" w15:restartNumberingAfterBreak="0">
     <w:nsid w:val="FFFFFF7C"/>
     <w:multiLevelType w:val="singleLevel"/>
     <w:tmpl w:val="A49EB5D0"/>
@@ -1126,7 +1102,7 @@
       </w:pPr>
     </w:lvl>
   </w:abstractNum>
-  <w:abstractNum w:abstractNumId="2">
+  <w:abstractNum w:abstractNumId="2" w15:restartNumberingAfterBreak="0">
     <w:nsid w:val="FFFFFF7D"/>
     <w:multiLevelType w:val="singleLevel"/>
     <w:tmpl w:val="432A3134"/>
@@ -1143,7 +1119,7 @@
       </w:pPr>
     </w:lvl>
   </w:abstractNum>
-  <w:abstractNum w:abstractNumId="3">
+  <w:abstractNum w:abstractNumId="3" w15:restartNumberingAfterBreak="0">
     <w:nsid w:val="FFFFFF7E"/>
     <w:multiLevelType w:val="singleLevel"/>
     <w:tmpl w:val="6E4CEAFA"/>
@@ -1160,7 +1136,7 @@
       </w:pPr>
     </w:lvl>
   </w:abstractNum>
-  <w:abstractNum w:abstractNumId="4">
+  <w:abstractNum w:abstractNumId="4" w15:restartNumberingAfterBreak="0">
     <w:nsid w:val="FFFFFF7F"/>
     <w:multiLevelType w:val="singleLevel"/>
     <w:tmpl w:val="25465DEC"/>
@@ -1177,7 +1153,7 @@
       </w:pPr>
     </w:lvl>
   </w:abstractNum>
-  <w:abstractNum w:abstractNumId="5">
+  <w:abstractNum w:abstractNumId="5" w15:restartNumberingAfterBreak="0">
     <w:nsid w:val="FFFFFF80"/>
     <w:multiLevelType w:val="singleLevel"/>
     <w:tmpl w:val="CA1E7676"/>
@@ -1197,7 +1173,7 @@
       </w:rPr>
     </w:lvl>
   </w:abstractNum>
-  <w:abstractNum w:abstractNumId="6">
+  <w:abstractNum w:abstractNumId="6" w15:restartNumberingAfterBreak="0">
     <w:nsid w:val="FFFFFF81"/>
     <w:multiLevelType w:val="singleLevel"/>
     <w:tmpl w:val="180621A0"/>
@@ -1217,7 +1193,7 @@
       </w:rPr>
     </w:lvl>
   </w:abstractNum>
-  <w:abstractNum w:abstractNumId="7">
+  <w:abstractNum w:abstractNumId="7" w15:restartNumberingAfterBreak="0">
     <w:nsid w:val="FFFFFF82"/>
     <w:multiLevelType w:val="singleLevel"/>
     <w:tmpl w:val="7890B186"/>
@@ -1237,7 +1213,7 @@
       </w:rPr>
     </w:lvl>
   </w:abstractNum>
-  <w:abstractNum w:abstractNumId="8">
+  <w:abstractNum w:abstractNumId="8" w15:restartNumberingAfterBreak="0">
     <w:nsid w:val="FFFFFF83"/>
     <w:multiLevelType w:val="singleLevel"/>
     <w:tmpl w:val="D242E9D8"/>
@@ -1257,7 +1233,7 @@
       </w:rPr>
     </w:lvl>
   </w:abstractNum>
-  <w:abstractNum w:abstractNumId="9">
+  <w:abstractNum w:abstractNumId="9" w15:restartNumberingAfterBreak="0">
     <w:nsid w:val="FFFFFF88"/>
     <w:multiLevelType w:val="singleLevel"/>
     <w:tmpl w:val="07EC2F18"/>
@@ -1274,7 +1250,7 @@
       </w:pPr>
     </w:lvl>
   </w:abstractNum>
-  <w:abstractNum w:abstractNumId="10">
+  <w:abstractNum w:abstractNumId="10" w15:restartNumberingAfterBreak="0">
     <w:nsid w:val="FFFFFF89"/>
     <w:multiLevelType w:val="singleLevel"/>
     <w:tmpl w:val="367EF5FA"/>
@@ -1294,7 +1270,7 @@
       </w:rPr>
     </w:lvl>
   </w:abstractNum>
-  <w:abstractNum w:abstractNumId="11">
+  <w:abstractNum w:abstractNumId="11" w15:restartNumberingAfterBreak="0">
     <w:nsid w:val="07533004"/>
     <w:multiLevelType w:val="hybridMultilevel"/>
     <w:tmpl w:val="67B05AD8"/>
@@ -1407,7 +1383,7 @@
       </w:rPr>
     </w:lvl>
   </w:abstractNum>
-  <w:abstractNum w:abstractNumId="12">
+  <w:abstractNum w:abstractNumId="12" w15:restartNumberingAfterBreak="0">
     <w:nsid w:val="3BDE68E9"/>
     <w:multiLevelType w:val="hybridMultilevel"/>
     <w:tmpl w:val="1870C016"/>
@@ -1520,7 +1496,7 @@
       </w:rPr>
     </w:lvl>
   </w:abstractNum>
-  <w:abstractNum w:abstractNumId="13">
+  <w:abstractNum w:abstractNumId="13" w15:restartNumberingAfterBreak="0">
     <w:nsid w:val="7ACA73B1"/>
     <w:multiLevelType w:val="hybridMultilevel"/>
     <w:tmpl w:val="25429CF8"/>
@@ -1679,7 +1655,7 @@
 </file>
 
 <file path=word/styles.xml><?xml version="1.0" encoding="utf-8"?>
-<w:styles xmlns:mc="http://schemas.openxmlformats.org/markup-compatibility/2006" xmlns:r="http://schemas.openxmlformats.org/officeDocument/2006/relationships" xmlns:w="http://schemas.openxmlformats.org/wordprocessingml/2006/main" xmlns:w14="http://schemas.microsoft.com/office/word/2010/wordml" xmlns:w15="http://schemas.microsoft.com/office/word/2012/wordml" mc:Ignorable="w14 w15">
+<w:styles xmlns:mc="http://schemas.openxmlformats.org/markup-compatibility/2006" xmlns:r="http://schemas.openxmlformats.org/officeDocument/2006/relationships" xmlns:w="http://schemas.openxmlformats.org/wordprocessingml/2006/main" xmlns:w14="http://schemas.microsoft.com/office/word/2010/wordml" xmlns:w15="http://schemas.microsoft.com/office/word/2012/wordml" xmlns:w16cid="http://schemas.microsoft.com/office/word/2016/wordml/cid" xmlns:w16se="http://schemas.microsoft.com/office/word/2015/wordml/symex" mc:Ignorable="w14 w15 w16se w16cid">
   <w:docDefaults>
     <w:rPrDefault>
       <w:rPr>
@@ -1691,7 +1667,7 @@
     </w:rPrDefault>
     <w:pPrDefault/>
   </w:docDefaults>
-  <w:latentStyles w:defLockedState="0" w:defUIPriority="99" w:defSemiHidden="0" w:defUnhideWhenUsed="0" w:defQFormat="0" w:count="382">
+  <w:latentStyles w:defLockedState="0" w:defUIPriority="99" w:defSemiHidden="0" w:defUnhideWhenUsed="0" w:defQFormat="0" w:count="375">
     <w:lsdException w:name="Normal" w:uiPriority="0" w:qFormat="1"/>
     <w:lsdException w:name="heading 1" w:uiPriority="9" w:qFormat="1"/>
     <w:lsdException w:name="heading 2" w:semiHidden="1" w:uiPriority="9" w:unhideWhenUsed="1" w:qFormat="1"/>
@@ -1848,15 +1824,6 @@
     <w:lsdException w:name="Balloon Text" w:semiHidden="1" w:unhideWhenUsed="1"/>
     <w:lsdException w:name="Table Grid" w:uiPriority="59"/>
     <w:lsdException w:name="Table Theme" w:semiHidden="1" w:unhideWhenUsed="1"/>
-    <w:lsdException w:name="Note Level 1" w:semiHidden="1" w:unhideWhenUsed="1"/>
-    <w:lsdException w:name="Note Level 2" w:semiHidden="1" w:unhideWhenUsed="1"/>
-    <w:lsdException w:name="Note Level 3" w:semiHidden="1" w:unhideWhenUsed="1"/>
-    <w:lsdException w:name="Note Level 4" w:semiHidden="1" w:unhideWhenUsed="1"/>
-    <w:lsdException w:name="Note Level 5" w:semiHidden="1" w:unhideWhenUsed="1"/>
-    <w:lsdException w:name="Note Level 6" w:semiHidden="1" w:unhideWhenUsed="1"/>
-    <w:lsdException w:name="Note Level 7" w:semiHidden="1" w:unhideWhenUsed="1"/>
-    <w:lsdException w:name="Note Level 8" w:semiHidden="1" w:unhideWhenUsed="1"/>
-    <w:lsdException w:name="Note Level 9" w:semiHidden="1" w:unhideWhenUsed="1"/>
     <w:lsdException w:name="Placeholder Text" w:semiHidden="1"/>
     <w:lsdException w:name="No Spacing" w:uiPriority="1" w:qFormat="1"/>
     <w:lsdException w:name="Light Shading" w:uiPriority="60"/>
@@ -2470,7 +2437,6 @@
     <w:uiPriority w:val="59"/>
     <w:rsid w:val="006C377E"/>
     <w:tblPr>
-      <w:tblInd w:w="0" w:type="dxa"/>
       <w:tblBorders>
         <w:top w:val="single" w:sz="4" w:space="0" w:color="auto"/>
         <w:left w:val="single" w:sz="4" w:space="0" w:color="auto"/>
@@ -2479,12 +2445,6 @@
         <w:insideH w:val="single" w:sz="4" w:space="0" w:color="auto"/>
         <w:insideV w:val="single" w:sz="4" w:space="0" w:color="auto"/>
       </w:tblBorders>
-      <w:tblCellMar>
-        <w:top w:w="0" w:type="dxa"/>
-        <w:left w:w="108" w:type="dxa"/>
-        <w:bottom w:w="0" w:type="dxa"/>
-        <w:right w:w="108" w:type="dxa"/>
-      </w:tblCellMar>
     </w:tblPr>
   </w:style>
   <w:style w:type="paragraph" w:styleId="DocumentMap">
@@ -2518,15 +2478,7 @@
     <w:rPr>
       <w:rFonts w:ascii="Trade Gothic LT Pro" w:hAnsi="Trade Gothic LT Pro"/>
     </w:rPr>
-    <w:tblPr>
-      <w:tblInd w:w="0" w:type="dxa"/>
-      <w:tblCellMar>
-        <w:top w:w="0" w:type="dxa"/>
-        <w:left w:w="108" w:type="dxa"/>
-        <w:bottom w:w="0" w:type="dxa"/>
-        <w:right w:w="108" w:type="dxa"/>
-      </w:tblCellMar>
-    </w:tblPr>
+    <w:tblPr/>
   </w:style>
   <w:style w:type="character" w:customStyle="1" w:styleId="Heading1Char">
     <w:name w:val="Heading 1 Char"/>
@@ -2587,6 +2539,17 @@
       <w:sz w:val="28"/>
       <w:szCs w:val="28"/>
     </w:rPr>
+  </w:style>
+  <w:style w:type="paragraph" w:customStyle="1" w:styleId="LineBreak">
+    <w:name w:val="LineBreak"/>
+    <w:basedOn w:val="Normal"/>
+    <w:qFormat/>
+    <w:rsid w:val="008A5392"/>
+    <w:pPr>
+      <w:pBdr>
+        <w:bottom w:val="single" w:sz="8" w:space="1" w:color="D9D9D9" w:themeColor="background1" w:themeShade="D9"/>
+      </w:pBdr>
+    </w:pPr>
   </w:style>
 </w:styles>
 </file>
@@ -2916,7 +2879,7 @@
 </file>
 
 <file path=customXml/itemProps1.xml><?xml version="1.0" encoding="utf-8"?>
-<ds:datastoreItem xmlns:ds="http://schemas.openxmlformats.org/officeDocument/2006/customXml" ds:itemID="{66C9E34F-78E3-C94F-B507-CCFD6013E69A}">
+<ds:datastoreItem xmlns:ds="http://schemas.openxmlformats.org/officeDocument/2006/customXml" ds:itemID="{36C78CFE-7F8A-BB4D-9479-793AA7F47F81}">
   <ds:schemaRefs>
     <ds:schemaRef ds:uri="http://schemas.openxmlformats.org/officeDocument/2006/bibliography"/>
   </ds:schemaRefs>

</xml_diff>